<commit_message>
Combined everything into PDF
</commit_message>
<xml_diff>
--- a/P2i/User Summary/User Summary.docx
+++ b/P2i/User Summary/User Summary.docx
@@ -6,12 +6,15 @@
       <w:pPr>
         <w:rPr>
           <w:rFonts w:ascii="Avenir Book" w:hAnsi="Avenir Book"/>
-        </w:rPr>
-      </w:pPr>
-      <w:r>
-        <w:rPr>
-          <w:rFonts w:ascii="Avenir Book" w:hAnsi="Avenir Book"/>
-          <w:sz w:val="32"/>
+          <w:sz w:val="48"/>
+          <w:szCs w:val="48"/>
+        </w:rPr>
+      </w:pPr>
+      <w:r>
+        <w:rPr>
+          <w:rFonts w:ascii="Avenir Book" w:hAnsi="Avenir Book"/>
+          <w:sz w:val="48"/>
+          <w:szCs w:val="48"/>
         </w:rPr>
         <w:t>User Summary</w:t>
       </w:r>
@@ -72,32 +75,38 @@
           <w:rFonts w:ascii="Avenir Book" w:hAnsi="Avenir Book"/>
         </w:rPr>
       </w:pPr>
+    </w:p>
+    <w:p>
+      <w:pPr>
+        <w:rPr>
+          <w:rFonts w:ascii="Avenir Book" w:hAnsi="Avenir Book"/>
+        </w:rPr>
+      </w:pPr>
+      <w:r>
+        <w:rPr>
+          <w:rFonts w:ascii="Avenir Book" w:hAnsi="Avenir Book"/>
+        </w:rPr>
+        <w:t xml:space="preserve">Overall, our users are looking for the ideal hotel in the most efficient search method possible. This would involve a clean webpage with a straight-forward process flow. This would be accomplished by minimizing unnecessary links and by making the user experience as intuitive as possible. </w:t>
+      </w:r>
+      <w:r>
+        <w:rPr>
+          <w:rFonts w:ascii="Avenir Book" w:hAnsi="Avenir Book"/>
+        </w:rPr>
+        <w:t xml:space="preserve">Instead of an endless scroll of options, we would like the user to be able to process their options quickly to minimize the amount of time spent on booking hotels. </w:t>
+      </w:r>
+      <w:r>
+        <w:rPr>
+          <w:rFonts w:ascii="Avenir Book" w:hAnsi="Avenir Book"/>
+        </w:rPr>
+        <w:t>Extraneous information could be hidden and displayed when appropriate, such as having the ca</w:t>
+      </w:r>
       <w:bookmarkStart w:id="0" w:name="_GoBack"/>
       <w:bookmarkEnd w:id="0"/>
-    </w:p>
-    <w:p>
-      <w:pPr>
-        <w:rPr>
-          <w:rFonts w:ascii="Avenir Book" w:hAnsi="Avenir Book"/>
-        </w:rPr>
-      </w:pPr>
-      <w:r>
-        <w:rPr>
-          <w:rFonts w:ascii="Avenir Book" w:hAnsi="Avenir Book"/>
-        </w:rPr>
-        <w:t xml:space="preserve">Overall, our users are looking for the ideal hotel in the most efficient search method possible. This would involve a clean webpage with a straight-forward process flow. This would be accomplished by minimizing unnecessary links and by making the user experience as intuitive as possible. </w:t>
-      </w:r>
-      <w:r>
-        <w:rPr>
-          <w:rFonts w:ascii="Avenir Book" w:hAnsi="Avenir Book"/>
-        </w:rPr>
-        <w:t xml:space="preserve">Instead of an endless scroll of options, we would like the user to be able to process their options quickly to minimize the amount of time spent on booking hotels. </w:t>
-      </w:r>
-      <w:r>
-        <w:rPr>
-          <w:rFonts w:ascii="Avenir Book" w:hAnsi="Avenir Book"/>
-        </w:rPr>
-        <w:t xml:space="preserve">Extraneous information could be hidden and displayed when appropriate, such as having the calendar drop down </w:t>
+      <w:r>
+        <w:rPr>
+          <w:rFonts w:ascii="Avenir Book" w:hAnsi="Avenir Book"/>
+        </w:rPr>
+        <w:t xml:space="preserve">lendar drop down </w:t>
       </w:r>
       <w:r>
         <w:rPr>

</xml_diff>